<commit_message>
IJCNN paper submission and LLM dataset validation
</commit_message>
<xml_diff>
--- a/Documents/Evaluation Plan/Evaluation Plan.docx
+++ b/Documents/Evaluation Plan/Evaluation Plan.docx
@@ -10453,28 +10453,28 @@
         <v:path o:extrusionok="f" gradientshapeok="t" o:connecttype="rect"/>
         <o:lock v:ext="edit" aspectratio="t"/>
       </v:shapetype>
-      <v:shape id="_x0000_i1470" type="#_x0000_t75" style="width:10.7pt;height:10.7pt;visibility:visible;mso-wrap-style:square" o:bullet="t">
+      <v:shape id="_x0000_i1086" type="#_x0000_t75" style="width:10.7pt;height:10.7pt;visibility:visible;mso-wrap-style:square" o:bullet="t">
         <v:imagedata r:id="rId1" o:title=""/>
       </v:shape>
     </w:pict>
   </w:numPicBullet>
   <w:numPicBullet w:numPicBulletId="1">
     <w:pict>
-      <v:shape id="_x0000_i1471" type="#_x0000_t75" style="width:10pt;height:10.7pt;visibility:visible;mso-wrap-style:square" o:bullet="t">
+      <v:shape id="_x0000_i1087" type="#_x0000_t75" style="width:10pt;height:10.7pt;visibility:visible;mso-wrap-style:square" o:bullet="t">
         <v:imagedata r:id="rId2" o:title=""/>
       </v:shape>
     </w:pict>
   </w:numPicBullet>
   <w:numPicBullet w:numPicBulletId="2">
     <w:pict>
-      <v:shape id="_x0000_i1472" type="#_x0000_t75" style="width:7.85pt;height:9.25pt;visibility:visible;mso-wrap-style:square" o:bullet="t">
+      <v:shape id="_x0000_i1088" type="#_x0000_t75" style="width:7.85pt;height:9.25pt;visibility:visible;mso-wrap-style:square" o:bullet="t">
         <v:imagedata r:id="rId3" o:title=""/>
       </v:shape>
     </w:pict>
   </w:numPicBullet>
   <w:numPicBullet w:numPicBulletId="3">
     <w:pict>
-      <v:shape id="_x0000_i1473" type="#_x0000_t75" style="width:10pt;height:10.7pt;visibility:visible;mso-wrap-style:square" o:bullet="t">
+      <v:shape id="_x0000_i1089" type="#_x0000_t75" style="width:10pt;height:10.7pt;visibility:visible;mso-wrap-style:square" o:bullet="t">
         <v:imagedata r:id="rId4" o:title=""/>
       </v:shape>
     </w:pict>
@@ -26452,6 +26452,7 @@
   <w:style w:type="character" w:default="1" w:styleId="DefaultParagraphFont">
     <w:name w:val="Default Paragraph Font"/>
     <w:uiPriority w:val="1"/>
+    <w:semiHidden/>
     <w:unhideWhenUsed/>
   </w:style>
   <w:style w:type="table" w:default="1" w:styleId="TableNormal">

</xml_diff>